<commit_message>
Edited Chapter 3 and Sent to ADAM
DO NOT EDIT CHAPTER 3!
</commit_message>
<xml_diff>
--- a/Word/abbrev.docx
+++ b/Word/abbrev.docx
@@ -24,6 +24,7 @@
       <w:bookmarkStart w:id="0" w:name="_Toc428457345"/>
       <w:bookmarkStart w:id="1" w:name="_Toc431479556"/>
       <w:r>
+        <w:lastRenderedPageBreak/>
         <w:t>LIST OF ABBREVIATIONS</w:t>
       </w:r>
       <w:bookmarkEnd w:id="0"/>
@@ -105,7 +106,841 @@
           <w:lang w:val="en-CA" w:eastAsia="en-CA"/>
         </w:rPr>
         <w:tab/>
-        <w:t>Absorption par les Minoritaires Ozone et NO</w:t>
+        <w:t xml:space="preserve">Absorption par les </w:t>
+      </w:r>
+      <w:proofErr w:type="spellStart"/>
+      <w:r>
+        <w:rPr>
+          <w:lang w:val="en-CA" w:eastAsia="en-CA"/>
+        </w:rPr>
+        <w:t>Minoritaires</w:t>
+      </w:r>
+      <w:proofErr w:type="spellEnd"/>
+      <w:r>
+        <w:rPr>
+          <w:lang w:val="en-CA" w:eastAsia="en-CA"/>
+        </w:rPr>
+        <w:t xml:space="preserve"> Ozone </w:t>
+      </w:r>
+      <w:proofErr w:type="gramStart"/>
+      <w:r>
+        <w:rPr>
+          <w:lang w:val="en-CA" w:eastAsia="en-CA"/>
+        </w:rPr>
+        <w:t>et</w:t>
+      </w:r>
+      <w:proofErr w:type="gramEnd"/>
+      <w:r>
+        <w:rPr>
+          <w:lang w:val="en-CA" w:eastAsia="en-CA"/>
+        </w:rPr>
+        <w:t xml:space="preserve"> NO</w:t>
+      </w:r>
+      <w:r>
+        <w:rPr>
+          <w:vertAlign w:val="subscript"/>
+          <w:lang w:val="en-CA" w:eastAsia="en-CA"/>
+        </w:rPr>
+        <w:t>x</w:t>
+      </w:r>
+    </w:p>
+    <w:p>
+      <w:pPr>
+        <w:ind w:left="1701" w:hanging="1701"/>
+        <w:rPr>
+          <w:lang w:val="en-CA" w:eastAsia="en-CA"/>
+        </w:rPr>
+      </w:pPr>
+      <w:r>
+        <w:rPr>
+          <w:lang w:val="en-CA" w:eastAsia="en-CA"/>
+        </w:rPr>
+        <w:t>AO</w:t>
+      </w:r>
+      <w:r>
+        <w:rPr>
+          <w:lang w:val="en-CA" w:eastAsia="en-CA"/>
+        </w:rPr>
+        <w:tab/>
+        <w:t>Acousto-Optic</w:t>
+      </w:r>
+    </w:p>
+    <w:p>
+      <w:pPr>
+        <w:ind w:left="1701" w:hanging="1701"/>
+        <w:rPr>
+          <w:lang w:val="en-CA" w:eastAsia="en-CA"/>
+        </w:rPr>
+      </w:pPr>
+      <w:r>
+        <w:rPr>
+          <w:lang w:val="en-CA" w:eastAsia="en-CA"/>
+        </w:rPr>
+        <w:t xml:space="preserve">AOTF </w:t>
+      </w:r>
+      <w:r>
+        <w:rPr>
+          <w:lang w:val="en-CA" w:eastAsia="en-CA"/>
+        </w:rPr>
+        <w:tab/>
+      </w:r>
+      <w:proofErr w:type="spellStart"/>
+      <w:r>
+        <w:rPr>
+          <w:lang w:val="en-CA" w:eastAsia="en-CA"/>
+        </w:rPr>
+        <w:t>Acousto</w:t>
+      </w:r>
+      <w:proofErr w:type="spellEnd"/>
+      <w:r>
+        <w:rPr>
+          <w:lang w:val="en-CA" w:eastAsia="en-CA"/>
+        </w:rPr>
+        <w:t>-Optical Tunable Filter</w:t>
+      </w:r>
+    </w:p>
+    <w:p>
+      <w:pPr>
+        <w:ind w:left="1701" w:hanging="1701"/>
+        <w:rPr>
+          <w:lang w:val="en-CA" w:eastAsia="en-CA"/>
+        </w:rPr>
+      </w:pPr>
+      <w:r>
+        <w:rPr>
+          <w:lang w:val="en-CA" w:eastAsia="en-CA"/>
+        </w:rPr>
+        <w:t>BEO</w:t>
+      </w:r>
+      <w:r>
+        <w:rPr>
+          <w:lang w:val="en-CA" w:eastAsia="en-CA"/>
+        </w:rPr>
+        <w:tab/>
+        <w:t>Back End Optics</w:t>
+      </w:r>
+    </w:p>
+    <w:p>
+      <w:pPr>
+        <w:ind w:left="1701" w:hanging="1701"/>
+        <w:rPr>
+          <w:lang w:val="en-CA" w:eastAsia="en-CA"/>
+        </w:rPr>
+      </w:pPr>
+      <w:r>
+        <w:rPr>
+          <w:lang w:val="en-CA" w:eastAsia="en-CA"/>
+        </w:rPr>
+        <w:t xml:space="preserve">CALIPSO </w:t>
+      </w:r>
+      <w:r>
+        <w:rPr>
+          <w:lang w:val="en-CA" w:eastAsia="en-CA"/>
+        </w:rPr>
+        <w:tab/>
+        <w:t xml:space="preserve">Cloud-Aerosol Lidar and Infrared </w:t>
+      </w:r>
+      <w:proofErr w:type="spellStart"/>
+      <w:r>
+        <w:rPr>
+          <w:lang w:val="en-CA" w:eastAsia="en-CA"/>
+        </w:rPr>
+        <w:t>Path_nder</w:t>
+      </w:r>
+      <w:proofErr w:type="spellEnd"/>
+      <w:r>
+        <w:rPr>
+          <w:lang w:val="en-CA" w:eastAsia="en-CA"/>
+        </w:rPr>
+        <w:t xml:space="preserve"> Satellite Observations</w:t>
+      </w:r>
+    </w:p>
+    <w:p>
+      <w:pPr>
+        <w:ind w:left="1701" w:hanging="1701"/>
+        <w:rPr>
+          <w:lang w:val="en-CA" w:eastAsia="en-CA"/>
+        </w:rPr>
+      </w:pPr>
+      <w:r>
+        <w:rPr>
+          <w:lang w:val="en-CA" w:eastAsia="en-CA"/>
+        </w:rPr>
+        <w:t xml:space="preserve">CCD </w:t>
+      </w:r>
+      <w:r>
+        <w:rPr>
+          <w:lang w:val="en-CA" w:eastAsia="en-CA"/>
+        </w:rPr>
+        <w:tab/>
+        <w:t>Charged-Coupled Device</w:t>
+      </w:r>
+    </w:p>
+    <w:p>
+      <w:pPr>
+        <w:ind w:left="1701" w:hanging="1701"/>
+        <w:rPr>
+          <w:lang w:val="en-CA" w:eastAsia="en-CA"/>
+        </w:rPr>
+      </w:pPr>
+      <w:r>
+        <w:rPr>
+          <w:lang w:val="en-CA" w:eastAsia="en-CA"/>
+        </w:rPr>
+        <w:t xml:space="preserve">CNES </w:t>
+      </w:r>
+      <w:r>
+        <w:rPr>
+          <w:lang w:val="en-CA" w:eastAsia="en-CA"/>
+        </w:rPr>
+        <w:tab/>
+        <w:t xml:space="preserve">Centre National </w:t>
+      </w:r>
+      <w:proofErr w:type="spellStart"/>
+      <w:r>
+        <w:rPr>
+          <w:lang w:val="en-CA" w:eastAsia="en-CA"/>
+        </w:rPr>
+        <w:t>d'Etudes</w:t>
+      </w:r>
+      <w:proofErr w:type="spellEnd"/>
+      <w:r>
+        <w:rPr>
+          <w:lang w:val="en-CA" w:eastAsia="en-CA"/>
+        </w:rPr>
+        <w:t xml:space="preserve"> </w:t>
+      </w:r>
+      <w:proofErr w:type="spellStart"/>
+      <w:r>
+        <w:rPr>
+          <w:lang w:val="en-CA" w:eastAsia="en-CA"/>
+        </w:rPr>
+        <w:t>Spatiales</w:t>
+      </w:r>
+      <w:proofErr w:type="spellEnd"/>
+    </w:p>
+    <w:p>
+      <w:pPr>
+        <w:ind w:left="1701" w:hanging="1701"/>
+        <w:rPr>
+          <w:lang w:val="en-CA" w:eastAsia="en-CA"/>
+        </w:rPr>
+      </w:pPr>
+      <w:r>
+        <w:rPr>
+          <w:lang w:val="en-CA" w:eastAsia="en-CA"/>
+        </w:rPr>
+        <w:t>CSA</w:t>
+      </w:r>
+      <w:r>
+        <w:rPr>
+          <w:lang w:val="en-CA" w:eastAsia="en-CA"/>
+        </w:rPr>
+        <w:tab/>
+        <w:t>Canadian Space Agency</w:t>
+      </w:r>
+    </w:p>
+    <w:p>
+      <w:pPr>
+        <w:ind w:left="1701" w:hanging="1701"/>
+        <w:rPr>
+          <w:lang w:val="en-CA" w:eastAsia="en-CA"/>
+        </w:rPr>
+      </w:pPr>
+      <w:r>
+        <w:rPr>
+          <w:lang w:val="en-CA" w:eastAsia="en-CA"/>
+        </w:rPr>
+        <w:t xml:space="preserve">DC </w:t>
+      </w:r>
+      <w:r>
+        <w:rPr>
+          <w:lang w:val="en-CA" w:eastAsia="en-CA"/>
+        </w:rPr>
+        <w:tab/>
+        <w:t>Direct Current</w:t>
+      </w:r>
+    </w:p>
+    <w:p>
+      <w:pPr>
+        <w:ind w:left="1701" w:hanging="1701"/>
+        <w:rPr>
+          <w:lang w:val="en-CA" w:eastAsia="en-CA"/>
+        </w:rPr>
+      </w:pPr>
+      <w:r>
+        <w:rPr>
+          <w:lang w:val="en-CA" w:eastAsia="en-CA"/>
+        </w:rPr>
+        <w:t>FEO</w:t>
+      </w:r>
+      <w:r>
+        <w:rPr>
+          <w:lang w:val="en-CA" w:eastAsia="en-CA"/>
+        </w:rPr>
+        <w:tab/>
+        <w:t>Front End Optics</w:t>
+      </w:r>
+    </w:p>
+    <w:p>
+      <w:pPr>
+        <w:ind w:left="1701" w:hanging="1701"/>
+        <w:rPr>
+          <w:lang w:val="en-CA" w:eastAsia="en-CA"/>
+        </w:rPr>
+      </w:pPr>
+      <w:r>
+        <w:rPr>
+          <w:lang w:val="en-CA" w:eastAsia="en-CA"/>
+        </w:rPr>
+        <w:t>FOV</w:t>
+      </w:r>
+      <w:r>
+        <w:rPr>
+          <w:lang w:val="en-CA" w:eastAsia="en-CA"/>
+        </w:rPr>
+        <w:tab/>
+        <w:t>Field of View</w:t>
+      </w:r>
+    </w:p>
+    <w:p>
+      <w:pPr>
+        <w:ind w:left="1701" w:hanging="1701"/>
+        <w:rPr>
+          <w:lang w:val="en-CA" w:eastAsia="en-CA"/>
+        </w:rPr>
+      </w:pPr>
+      <w:r>
+        <w:rPr>
+          <w:lang w:val="en-CA" w:eastAsia="en-CA"/>
+        </w:rPr>
+        <w:t xml:space="preserve">FWHM </w:t>
+      </w:r>
+      <w:r>
+        <w:rPr>
+          <w:lang w:val="en-CA" w:eastAsia="en-CA"/>
+        </w:rPr>
+        <w:tab/>
+        <w:t>Full Width Half Max</w:t>
+      </w:r>
+    </w:p>
+    <w:p>
+      <w:pPr>
+        <w:ind w:left="1701" w:hanging="1701"/>
+        <w:rPr>
+          <w:lang w:val="en-CA" w:eastAsia="en-CA"/>
+        </w:rPr>
+      </w:pPr>
+      <w:r>
+        <w:rPr>
+          <w:lang w:val="en-CA" w:eastAsia="en-CA"/>
+        </w:rPr>
+        <w:t xml:space="preserve">GPS </w:t>
+      </w:r>
+      <w:r>
+        <w:rPr>
+          <w:lang w:val="en-CA" w:eastAsia="en-CA"/>
+        </w:rPr>
+        <w:tab/>
+        <w:t>Global Positioning System</w:t>
+      </w:r>
+    </w:p>
+    <w:p>
+      <w:pPr>
+        <w:ind w:left="1701" w:hanging="1701"/>
+        <w:rPr>
+          <w:lang w:val="en-CA" w:eastAsia="en-CA"/>
+        </w:rPr>
+      </w:pPr>
+      <w:proofErr w:type="spellStart"/>
+      <w:r>
+        <w:rPr>
+          <w:lang w:val="en-CA" w:eastAsia="en-CA"/>
+        </w:rPr>
+        <w:t>ICESat</w:t>
+      </w:r>
+      <w:proofErr w:type="spellEnd"/>
+      <w:r>
+        <w:rPr>
+          <w:lang w:val="en-CA" w:eastAsia="en-CA"/>
+        </w:rPr>
+        <w:t xml:space="preserve"> </w:t>
+      </w:r>
+      <w:r>
+        <w:rPr>
+          <w:lang w:val="en-CA" w:eastAsia="en-CA"/>
+        </w:rPr>
+        <w:tab/>
+        <w:t>Ice, Cloud, and land Elevation Satellite</w:t>
+      </w:r>
+    </w:p>
+    <w:p>
+      <w:pPr>
+        <w:ind w:left="1701" w:hanging="1701"/>
+        <w:rPr>
+          <w:lang w:val="en-CA" w:eastAsia="en-CA"/>
+        </w:rPr>
+      </w:pPr>
+      <w:r>
+        <w:rPr>
+          <w:lang w:val="en-CA" w:eastAsia="en-CA"/>
+        </w:rPr>
+        <w:t>IR</w:t>
+      </w:r>
+      <w:r>
+        <w:rPr>
+          <w:lang w:val="en-CA" w:eastAsia="en-CA"/>
+        </w:rPr>
+        <w:tab/>
+      </w:r>
+      <w:proofErr w:type="spellStart"/>
+      <w:r>
+        <w:rPr>
+          <w:lang w:val="en-CA" w:eastAsia="en-CA"/>
+        </w:rPr>
+        <w:t>InfRared</w:t>
+      </w:r>
+      <w:proofErr w:type="spellEnd"/>
+    </w:p>
+    <w:p>
+      <w:pPr>
+        <w:ind w:left="1701" w:hanging="1701"/>
+        <w:rPr>
+          <w:lang w:val="en-CA" w:eastAsia="en-CA"/>
+        </w:rPr>
+      </w:pPr>
+      <w:r>
+        <w:rPr>
+          <w:lang w:val="en-CA" w:eastAsia="en-CA"/>
+        </w:rPr>
+        <w:t xml:space="preserve">LIDAR </w:t>
+      </w:r>
+      <w:r>
+        <w:rPr>
+          <w:lang w:val="en-CA" w:eastAsia="en-CA"/>
+        </w:rPr>
+        <w:tab/>
+      </w:r>
+      <w:proofErr w:type="spellStart"/>
+      <w:r>
+        <w:rPr>
+          <w:lang w:val="en-CA" w:eastAsia="en-CA"/>
+        </w:rPr>
+        <w:t>LIght</w:t>
+      </w:r>
+      <w:proofErr w:type="spellEnd"/>
+      <w:r>
+        <w:rPr>
+          <w:lang w:val="en-CA" w:eastAsia="en-CA"/>
+        </w:rPr>
+        <w:t xml:space="preserve"> </w:t>
+      </w:r>
+      <w:proofErr w:type="spellStart"/>
+      <w:r>
+        <w:rPr>
+          <w:lang w:val="en-CA" w:eastAsia="en-CA"/>
+        </w:rPr>
+        <w:t>Dectection</w:t>
+      </w:r>
+      <w:proofErr w:type="spellEnd"/>
+      <w:r>
+        <w:rPr>
+          <w:lang w:val="en-CA" w:eastAsia="en-CA"/>
+        </w:rPr>
+        <w:t xml:space="preserve"> and Ranging</w:t>
+      </w:r>
+    </w:p>
+    <w:p>
+      <w:pPr>
+        <w:ind w:left="1701" w:hanging="1701"/>
+        <w:rPr>
+          <w:lang w:val="en-CA" w:eastAsia="en-CA"/>
+        </w:rPr>
+      </w:pPr>
+      <w:r>
+        <w:rPr>
+          <w:lang w:val="en-CA" w:eastAsia="en-CA"/>
+        </w:rPr>
+        <w:t xml:space="preserve">LS </w:t>
+      </w:r>
+      <w:r>
+        <w:rPr>
+          <w:lang w:val="en-CA" w:eastAsia="en-CA"/>
+        </w:rPr>
+        <w:tab/>
+        <w:t>Lower Stratosphere</w:t>
+      </w:r>
+    </w:p>
+    <w:p>
+      <w:pPr>
+        <w:ind w:left="1701" w:hanging="1701"/>
+        <w:rPr>
+          <w:lang w:val="en-CA" w:eastAsia="en-CA"/>
+        </w:rPr>
+      </w:pPr>
+      <w:r>
+        <w:rPr>
+          <w:lang w:val="en-CA" w:eastAsia="en-CA"/>
+        </w:rPr>
+        <w:t xml:space="preserve">MART </w:t>
+      </w:r>
+      <w:r>
+        <w:rPr>
+          <w:lang w:val="en-CA" w:eastAsia="en-CA"/>
+        </w:rPr>
+        <w:tab/>
+        <w:t>Multiplicative Algebraic Reconstruction Technique</w:t>
+      </w:r>
+    </w:p>
+    <w:p>
+      <w:pPr>
+        <w:ind w:left="1701" w:hanging="1701"/>
+        <w:rPr>
+          <w:lang w:val="en-CA" w:eastAsia="en-CA"/>
+        </w:rPr>
+      </w:pPr>
+      <w:r>
+        <w:rPr>
+          <w:lang w:val="en-CA" w:eastAsia="en-CA"/>
+        </w:rPr>
+        <w:t xml:space="preserve">MIPAS </w:t>
+      </w:r>
+      <w:r>
+        <w:rPr>
+          <w:lang w:val="en-CA" w:eastAsia="en-CA"/>
+        </w:rPr>
+        <w:tab/>
+        <w:t>Michelson Interferometer for Passive Atmospheric Sounding</w:t>
+      </w:r>
+    </w:p>
+    <w:p>
+      <w:pPr>
+        <w:ind w:left="1701" w:hanging="1701"/>
+        <w:rPr>
+          <w:lang w:val="en-CA" w:eastAsia="en-CA"/>
+        </w:rPr>
+      </w:pPr>
+      <w:r>
+        <w:rPr>
+          <w:lang w:val="en-CA" w:eastAsia="en-CA"/>
+        </w:rPr>
+        <w:t xml:space="preserve">MLS </w:t>
+      </w:r>
+      <w:r>
+        <w:rPr>
+          <w:lang w:val="en-CA" w:eastAsia="en-CA"/>
+        </w:rPr>
+        <w:tab/>
+        <w:t>Microwave Limb Sounder</w:t>
+      </w:r>
+    </w:p>
+    <w:p>
+      <w:pPr>
+        <w:ind w:left="1701" w:hanging="1701"/>
+        <w:rPr>
+          <w:lang w:val="en-CA" w:eastAsia="en-CA"/>
+        </w:rPr>
+      </w:pPr>
+      <w:r>
+        <w:rPr>
+          <w:lang w:val="en-CA" w:eastAsia="en-CA"/>
+        </w:rPr>
+        <w:t>MTF</w:t>
+      </w:r>
+      <w:r>
+        <w:rPr>
+          <w:lang w:val="en-CA" w:eastAsia="en-CA"/>
+        </w:rPr>
+        <w:tab/>
+        <w:t>Modular Transfer Function</w:t>
+      </w:r>
+    </w:p>
+    <w:p>
+      <w:pPr>
+        <w:ind w:left="1701" w:hanging="1701"/>
+        <w:rPr>
+          <w:lang w:val="en-CA" w:eastAsia="en-CA"/>
+        </w:rPr>
+      </w:pPr>
+      <w:r>
+        <w:rPr>
+          <w:lang w:val="en-CA" w:eastAsia="en-CA"/>
+        </w:rPr>
+        <w:t xml:space="preserve">NASA </w:t>
+      </w:r>
+      <w:r>
+        <w:rPr>
+          <w:lang w:val="en-CA" w:eastAsia="en-CA"/>
+        </w:rPr>
+        <w:tab/>
+        <w:t>National Aeronautics and Space Administration</w:t>
+      </w:r>
+    </w:p>
+    <w:p>
+      <w:pPr>
+        <w:ind w:left="1701" w:hanging="1701"/>
+        <w:rPr>
+          <w:lang w:val="en-CA" w:eastAsia="en-CA"/>
+        </w:rPr>
+      </w:pPr>
+      <w:r>
+        <w:rPr>
+          <w:lang w:val="en-CA" w:eastAsia="en-CA"/>
+        </w:rPr>
+        <w:t xml:space="preserve">NIR </w:t>
+      </w:r>
+      <w:r>
+        <w:rPr>
+          <w:lang w:val="en-CA" w:eastAsia="en-CA"/>
+        </w:rPr>
+        <w:tab/>
+      </w:r>
+      <w:proofErr w:type="gramStart"/>
+      <w:r>
+        <w:rPr>
+          <w:lang w:val="en-CA" w:eastAsia="en-CA"/>
+        </w:rPr>
+        <w:t>Near</w:t>
+      </w:r>
+      <w:proofErr w:type="gramEnd"/>
+      <w:r>
+        <w:rPr>
+          <w:lang w:val="en-CA" w:eastAsia="en-CA"/>
+        </w:rPr>
+        <w:t xml:space="preserve"> </w:t>
+      </w:r>
+      <w:proofErr w:type="spellStart"/>
+      <w:r>
+        <w:rPr>
+          <w:lang w:val="en-CA" w:eastAsia="en-CA"/>
+        </w:rPr>
+        <w:t>InfraRed</w:t>
+      </w:r>
+      <w:proofErr w:type="spellEnd"/>
+    </w:p>
+    <w:p>
+      <w:pPr>
+        <w:ind w:left="1701" w:hanging="1701"/>
+        <w:rPr>
+          <w:lang w:val="en-CA" w:eastAsia="en-CA"/>
+        </w:rPr>
+      </w:pPr>
+      <w:r>
+        <w:rPr>
+          <w:lang w:val="en-CA" w:eastAsia="en-CA"/>
+        </w:rPr>
+        <w:t xml:space="preserve">OMPS </w:t>
+      </w:r>
+      <w:r>
+        <w:rPr>
+          <w:lang w:val="en-CA" w:eastAsia="en-CA"/>
+        </w:rPr>
+        <w:tab/>
+        <w:t xml:space="preserve">Ozone Mapping and </w:t>
+      </w:r>
+      <w:proofErr w:type="spellStart"/>
+      <w:r>
+        <w:rPr>
+          <w:lang w:val="en-CA" w:eastAsia="en-CA"/>
+        </w:rPr>
+        <w:t>Pro_ler</w:t>
+      </w:r>
+      <w:proofErr w:type="spellEnd"/>
+      <w:r>
+        <w:rPr>
+          <w:lang w:val="en-CA" w:eastAsia="en-CA"/>
+        </w:rPr>
+        <w:t xml:space="preserve"> Suite</w:t>
+      </w:r>
+    </w:p>
+    <w:p>
+      <w:pPr>
+        <w:ind w:left="1701" w:hanging="1701"/>
+        <w:rPr>
+          <w:lang w:val="en-CA" w:eastAsia="en-CA"/>
+        </w:rPr>
+      </w:pPr>
+      <w:r>
+        <w:rPr>
+          <w:lang w:val="en-CA" w:eastAsia="en-CA"/>
+        </w:rPr>
+        <w:t xml:space="preserve">OSIRIS </w:t>
+      </w:r>
+      <w:r>
+        <w:rPr>
+          <w:lang w:val="en-CA" w:eastAsia="en-CA"/>
+        </w:rPr>
+        <w:tab/>
+        <w:t>Optical Spectrograph and Infra-Red Imaging System</w:t>
+      </w:r>
+    </w:p>
+    <w:p>
+      <w:pPr>
+        <w:ind w:left="1701" w:hanging="1701"/>
+        <w:rPr>
+          <w:lang w:val="en-CA" w:eastAsia="en-CA"/>
+        </w:rPr>
+      </w:pPr>
+      <w:r>
+        <w:rPr>
+          <w:lang w:val="en-CA" w:eastAsia="en-CA"/>
+        </w:rPr>
+        <w:t xml:space="preserve">OPC </w:t>
+      </w:r>
+      <w:r>
+        <w:rPr>
+          <w:lang w:val="en-CA" w:eastAsia="en-CA"/>
+        </w:rPr>
+        <w:tab/>
+        <w:t>Optical Particle Counter</w:t>
+      </w:r>
+    </w:p>
+    <w:p>
+      <w:pPr>
+        <w:ind w:left="1701" w:hanging="1701"/>
+        <w:rPr>
+          <w:lang w:val="en-CA" w:eastAsia="en-CA"/>
+        </w:rPr>
+      </w:pPr>
+      <w:bookmarkStart w:id="2" w:name="_GoBack"/>
+      <w:bookmarkEnd w:id="2"/>
+      <w:r>
+        <w:rPr>
+          <w:lang w:val="en-CA" w:eastAsia="en-CA"/>
+        </w:rPr>
+        <w:t xml:space="preserve">RF </w:t>
+      </w:r>
+      <w:r>
+        <w:rPr>
+          <w:lang w:val="en-CA" w:eastAsia="en-CA"/>
+        </w:rPr>
+        <w:tab/>
+        <w:t>Radio Frequency</w:t>
+      </w:r>
+    </w:p>
+    <w:p>
+      <w:pPr>
+        <w:ind w:left="1701" w:hanging="1701"/>
+        <w:rPr>
+          <w:lang w:val="en-CA" w:eastAsia="en-CA"/>
+        </w:rPr>
+      </w:pPr>
+      <w:r>
+        <w:rPr>
+          <w:lang w:val="en-CA" w:eastAsia="en-CA"/>
+        </w:rPr>
+        <w:t xml:space="preserve">SAGE </w:t>
+      </w:r>
+      <w:r>
+        <w:rPr>
+          <w:lang w:val="en-CA" w:eastAsia="en-CA"/>
+        </w:rPr>
+        <w:tab/>
+        <w:t>Stratospheric Aerosol and Gas Experiments</w:t>
+      </w:r>
+    </w:p>
+    <w:p>
+      <w:pPr>
+        <w:ind w:left="1701" w:hanging="1701"/>
+        <w:rPr>
+          <w:lang w:val="en-CA" w:eastAsia="en-CA"/>
+        </w:rPr>
+      </w:pPr>
+      <w:r>
+        <w:rPr>
+          <w:lang w:val="en-CA" w:eastAsia="en-CA"/>
+        </w:rPr>
+        <w:t xml:space="preserve">SALOMON-N2 </w:t>
+      </w:r>
+      <w:r>
+        <w:rPr>
+          <w:lang w:val="en-CA" w:eastAsia="en-CA"/>
+        </w:rPr>
+        <w:tab/>
+      </w:r>
+      <w:proofErr w:type="spellStart"/>
+      <w:r>
+        <w:rPr>
+          <w:lang w:val="en-CA" w:eastAsia="en-CA"/>
+        </w:rPr>
+        <w:t>Spectroscopie</w:t>
+      </w:r>
+      <w:proofErr w:type="spellEnd"/>
+      <w:r>
+        <w:rPr>
+          <w:lang w:val="en-CA" w:eastAsia="en-CA"/>
+        </w:rPr>
+        <w:t xml:space="preserve"> </w:t>
+      </w:r>
+      <w:proofErr w:type="spellStart"/>
+      <w:r>
+        <w:rPr>
+          <w:lang w:val="en-CA" w:eastAsia="en-CA"/>
+        </w:rPr>
+        <w:t>dAbsorption</w:t>
+      </w:r>
+      <w:proofErr w:type="spellEnd"/>
+      <w:r>
+        <w:rPr>
+          <w:lang w:val="en-CA" w:eastAsia="en-CA"/>
+        </w:rPr>
+        <w:t xml:space="preserve"> </w:t>
+      </w:r>
+      <w:proofErr w:type="spellStart"/>
+      <w:r>
+        <w:rPr>
+          <w:lang w:val="en-CA" w:eastAsia="en-CA"/>
+        </w:rPr>
+        <w:t>Lunaire</w:t>
+      </w:r>
+      <w:proofErr w:type="spellEnd"/>
+      <w:r>
+        <w:rPr>
+          <w:lang w:val="en-CA" w:eastAsia="en-CA"/>
+        </w:rPr>
+        <w:t xml:space="preserve"> pour </w:t>
+      </w:r>
+      <w:proofErr w:type="spellStart"/>
+      <w:r>
+        <w:rPr>
+          <w:lang w:val="en-CA" w:eastAsia="en-CA"/>
+        </w:rPr>
+        <w:t>lObservation</w:t>
+      </w:r>
+      <w:proofErr w:type="spellEnd"/>
+      <w:r>
+        <w:rPr>
+          <w:lang w:val="en-CA" w:eastAsia="en-CA"/>
+        </w:rPr>
+        <w:t xml:space="preserve"> des </w:t>
+      </w:r>
+      <w:proofErr w:type="spellStart"/>
+      <w:r>
+        <w:rPr>
+          <w:lang w:val="en-CA" w:eastAsia="en-CA"/>
+        </w:rPr>
+        <w:t>Minoritaires</w:t>
+      </w:r>
+      <w:proofErr w:type="spellEnd"/>
+      <w:r>
+        <w:rPr>
+          <w:lang w:val="en-CA" w:eastAsia="en-CA"/>
+        </w:rPr>
+        <w:t xml:space="preserve"> Ozone </w:t>
+      </w:r>
+      <w:proofErr w:type="gramStart"/>
+      <w:r>
+        <w:rPr>
+          <w:lang w:val="en-CA" w:eastAsia="en-CA"/>
+        </w:rPr>
+        <w:t>et</w:t>
+      </w:r>
+      <w:proofErr w:type="gramEnd"/>
+      <w:r>
+        <w:rPr>
+          <w:lang w:val="en-CA" w:eastAsia="en-CA"/>
+        </w:rPr>
+        <w:t xml:space="preserve"> NO</w:t>
       </w:r>
       <w:r>
         <w:rPr>
@@ -114,561 +949,6 @@
           <w:szCs w:val="16"/>
           <w:lang w:val="en-CA" w:eastAsia="en-CA"/>
         </w:rPr>
-        <w:t>x</w:t>
-      </w:r>
-    </w:p>
-    <w:p>
-      <w:pPr>
-        <w:ind w:left="1701" w:hanging="1701"/>
-        <w:rPr>
-          <w:lang w:val="en-CA" w:eastAsia="en-CA"/>
-        </w:rPr>
-      </w:pPr>
-      <w:r>
-        <w:rPr>
-          <w:lang w:val="en-CA" w:eastAsia="en-CA"/>
-        </w:rPr>
-        <w:t xml:space="preserve">AOTF </w:t>
-      </w:r>
-      <w:r>
-        <w:rPr>
-          <w:lang w:val="en-CA" w:eastAsia="en-CA"/>
-        </w:rPr>
-        <w:tab/>
-        <w:t>Acousto-Optical Tunable Filter</w:t>
-      </w:r>
-    </w:p>
-    <w:p>
-      <w:pPr>
-        <w:ind w:left="1701" w:hanging="1701"/>
-        <w:rPr>
-          <w:lang w:val="en-CA" w:eastAsia="en-CA"/>
-        </w:rPr>
-      </w:pPr>
-      <w:r>
-        <w:rPr>
-          <w:lang w:val="en-CA" w:eastAsia="en-CA"/>
-        </w:rPr>
-        <w:t>BEO</w:t>
-      </w:r>
-      <w:r>
-        <w:rPr>
-          <w:lang w:val="en-CA" w:eastAsia="en-CA"/>
-        </w:rPr>
-        <w:tab/>
-        <w:t>Back End Optics</w:t>
-      </w:r>
-    </w:p>
-    <w:p>
-      <w:pPr>
-        <w:ind w:left="1701" w:hanging="1701"/>
-        <w:rPr>
-          <w:lang w:val="en-CA" w:eastAsia="en-CA"/>
-        </w:rPr>
-      </w:pPr>
-      <w:r>
-        <w:rPr>
-          <w:lang w:val="en-CA" w:eastAsia="en-CA"/>
-        </w:rPr>
-        <w:t xml:space="preserve">CALIPSO </w:t>
-      </w:r>
-      <w:r>
-        <w:rPr>
-          <w:lang w:val="en-CA" w:eastAsia="en-CA"/>
-        </w:rPr>
-        <w:tab/>
-        <w:t>Cloud-Aerosol Lidar and Infrared Path_nder Satellite Observations</w:t>
-      </w:r>
-    </w:p>
-    <w:p>
-      <w:pPr>
-        <w:ind w:left="1701" w:hanging="1701"/>
-        <w:rPr>
-          <w:lang w:val="en-CA" w:eastAsia="en-CA"/>
-        </w:rPr>
-      </w:pPr>
-      <w:r>
-        <w:rPr>
-          <w:lang w:val="en-CA" w:eastAsia="en-CA"/>
-        </w:rPr>
-        <w:t xml:space="preserve">CCD </w:t>
-      </w:r>
-      <w:r>
-        <w:rPr>
-          <w:lang w:val="en-CA" w:eastAsia="en-CA"/>
-        </w:rPr>
-        <w:tab/>
-        <w:t>Charged-Coupled Device</w:t>
-      </w:r>
-    </w:p>
-    <w:p>
-      <w:pPr>
-        <w:ind w:left="1701" w:hanging="1701"/>
-        <w:rPr>
-          <w:lang w:val="en-CA" w:eastAsia="en-CA"/>
-        </w:rPr>
-      </w:pPr>
-      <w:r>
-        <w:rPr>
-          <w:lang w:val="en-CA" w:eastAsia="en-CA"/>
-        </w:rPr>
-        <w:t xml:space="preserve">CNES </w:t>
-      </w:r>
-      <w:r>
-        <w:rPr>
-          <w:lang w:val="en-CA" w:eastAsia="en-CA"/>
-        </w:rPr>
-        <w:tab/>
-        <w:t>Centre National d'Etudes Spatiales</w:t>
-      </w:r>
-    </w:p>
-    <w:p>
-      <w:pPr>
-        <w:ind w:left="1701" w:hanging="1701"/>
-        <w:rPr>
-          <w:lang w:val="en-CA" w:eastAsia="en-CA"/>
-        </w:rPr>
-      </w:pPr>
-      <w:r>
-        <w:rPr>
-          <w:lang w:val="en-CA" w:eastAsia="en-CA"/>
-        </w:rPr>
-        <w:t xml:space="preserve">DC </w:t>
-      </w:r>
-      <w:r>
-        <w:rPr>
-          <w:lang w:val="en-CA" w:eastAsia="en-CA"/>
-        </w:rPr>
-        <w:tab/>
-        <w:t>Direct Current</w:t>
-      </w:r>
-    </w:p>
-    <w:p>
-      <w:pPr>
-        <w:ind w:left="1701" w:hanging="1701"/>
-        <w:rPr>
-          <w:lang w:val="en-CA" w:eastAsia="en-CA"/>
-        </w:rPr>
-      </w:pPr>
-      <w:r>
-        <w:rPr>
-          <w:lang w:val="en-CA" w:eastAsia="en-CA"/>
-        </w:rPr>
-        <w:t>FEO</w:t>
-      </w:r>
-      <w:r>
-        <w:rPr>
-          <w:lang w:val="en-CA" w:eastAsia="en-CA"/>
-        </w:rPr>
-        <w:tab/>
-        <w:t>Front End Optics</w:t>
-      </w:r>
-    </w:p>
-    <w:p>
-      <w:pPr>
-        <w:ind w:left="1701" w:hanging="1701"/>
-        <w:rPr>
-          <w:lang w:val="en-CA" w:eastAsia="en-CA"/>
-        </w:rPr>
-      </w:pPr>
-      <w:r>
-        <w:rPr>
-          <w:lang w:val="en-CA" w:eastAsia="en-CA"/>
-        </w:rPr>
-        <w:t>FOV</w:t>
-      </w:r>
-      <w:r>
-        <w:rPr>
-          <w:lang w:val="en-CA" w:eastAsia="en-CA"/>
-        </w:rPr>
-        <w:tab/>
-        <w:t>Field of View</w:t>
-      </w:r>
-    </w:p>
-    <w:p>
-      <w:pPr>
-        <w:ind w:left="1701" w:hanging="1701"/>
-        <w:rPr>
-          <w:lang w:val="en-CA" w:eastAsia="en-CA"/>
-        </w:rPr>
-      </w:pPr>
-      <w:r>
-        <w:rPr>
-          <w:lang w:val="en-CA" w:eastAsia="en-CA"/>
-        </w:rPr>
-        <w:t xml:space="preserve">FWHM </w:t>
-      </w:r>
-      <w:r>
-        <w:rPr>
-          <w:lang w:val="en-CA" w:eastAsia="en-CA"/>
-        </w:rPr>
-        <w:tab/>
-        <w:t>Full Width Half Max</w:t>
-      </w:r>
-    </w:p>
-    <w:p>
-      <w:pPr>
-        <w:ind w:left="1701" w:hanging="1701"/>
-        <w:rPr>
-          <w:lang w:val="en-CA" w:eastAsia="en-CA"/>
-        </w:rPr>
-      </w:pPr>
-      <w:r>
-        <w:rPr>
-          <w:lang w:val="en-CA" w:eastAsia="en-CA"/>
-        </w:rPr>
-        <w:t xml:space="preserve">GPS </w:t>
-      </w:r>
-      <w:r>
-        <w:rPr>
-          <w:lang w:val="en-CA" w:eastAsia="en-CA"/>
-        </w:rPr>
-        <w:tab/>
-        <w:t>Global Positioning System</w:t>
-      </w:r>
-    </w:p>
-    <w:p>
-      <w:pPr>
-        <w:ind w:left="1701" w:hanging="1701"/>
-        <w:rPr>
-          <w:lang w:val="en-CA" w:eastAsia="en-CA"/>
-        </w:rPr>
-      </w:pPr>
-      <w:r>
-        <w:rPr>
-          <w:lang w:val="en-CA" w:eastAsia="en-CA"/>
-        </w:rPr>
-        <w:t xml:space="preserve">ICESat </w:t>
-      </w:r>
-      <w:r>
-        <w:rPr>
-          <w:lang w:val="en-CA" w:eastAsia="en-CA"/>
-        </w:rPr>
-        <w:tab/>
-        <w:t>Ice, Cloud, and land Elevation Satellite</w:t>
-      </w:r>
-    </w:p>
-    <w:p>
-      <w:pPr>
-        <w:ind w:left="1701" w:hanging="1701"/>
-        <w:rPr>
-          <w:lang w:val="en-CA" w:eastAsia="en-CA"/>
-        </w:rPr>
-      </w:pPr>
-      <w:r>
-        <w:rPr>
-          <w:lang w:val="en-CA" w:eastAsia="en-CA"/>
-        </w:rPr>
-        <w:t>IR</w:t>
-      </w:r>
-      <w:r>
-        <w:rPr>
-          <w:lang w:val="en-CA" w:eastAsia="en-CA"/>
-        </w:rPr>
-        <w:tab/>
-        <w:t>InfRared</w:t>
-      </w:r>
-    </w:p>
-    <w:p>
-      <w:pPr>
-        <w:ind w:left="1701" w:hanging="1701"/>
-        <w:rPr>
-          <w:lang w:val="en-CA" w:eastAsia="en-CA"/>
-        </w:rPr>
-      </w:pPr>
-      <w:r>
-        <w:rPr>
-          <w:lang w:val="en-CA" w:eastAsia="en-CA"/>
-        </w:rPr>
-        <w:t xml:space="preserve">LIDAR </w:t>
-      </w:r>
-      <w:r>
-        <w:rPr>
-          <w:lang w:val="en-CA" w:eastAsia="en-CA"/>
-        </w:rPr>
-        <w:tab/>
-        <w:t>LIght Dectection and Ranging</w:t>
-      </w:r>
-    </w:p>
-    <w:p>
-      <w:pPr>
-        <w:ind w:left="1701" w:hanging="1701"/>
-        <w:rPr>
-          <w:lang w:val="en-CA" w:eastAsia="en-CA"/>
-        </w:rPr>
-      </w:pPr>
-      <w:r>
-        <w:rPr>
-          <w:lang w:val="en-CA" w:eastAsia="en-CA"/>
-        </w:rPr>
-        <w:t xml:space="preserve">LS </w:t>
-      </w:r>
-      <w:r>
-        <w:rPr>
-          <w:lang w:val="en-CA" w:eastAsia="en-CA"/>
-        </w:rPr>
-        <w:tab/>
-        <w:t>Lower Stratosphere</w:t>
-      </w:r>
-    </w:p>
-    <w:p>
-      <w:pPr>
-        <w:ind w:left="1701" w:hanging="1701"/>
-        <w:rPr>
-          <w:lang w:val="en-CA" w:eastAsia="en-CA"/>
-        </w:rPr>
-      </w:pPr>
-      <w:r>
-        <w:rPr>
-          <w:lang w:val="en-CA" w:eastAsia="en-CA"/>
-        </w:rPr>
-        <w:t xml:space="preserve">MART </w:t>
-      </w:r>
-      <w:r>
-        <w:rPr>
-          <w:lang w:val="en-CA" w:eastAsia="en-CA"/>
-        </w:rPr>
-        <w:tab/>
-        <w:t>Multiplicative Algebraic Reconstruction Technique</w:t>
-      </w:r>
-    </w:p>
-    <w:p>
-      <w:pPr>
-        <w:ind w:left="1701" w:hanging="1701"/>
-        <w:rPr>
-          <w:lang w:val="en-CA" w:eastAsia="en-CA"/>
-        </w:rPr>
-      </w:pPr>
-      <w:r>
-        <w:rPr>
-          <w:lang w:val="en-CA" w:eastAsia="en-CA"/>
-        </w:rPr>
-        <w:t xml:space="preserve">MIPAS </w:t>
-      </w:r>
-      <w:r>
-        <w:rPr>
-          <w:lang w:val="en-CA" w:eastAsia="en-CA"/>
-        </w:rPr>
-        <w:tab/>
-        <w:t>Michelson Interferometer for Passive Atmospheric Sounding</w:t>
-      </w:r>
-    </w:p>
-    <w:p>
-      <w:pPr>
-        <w:ind w:left="1701" w:hanging="1701"/>
-        <w:rPr>
-          <w:lang w:val="en-CA" w:eastAsia="en-CA"/>
-        </w:rPr>
-      </w:pPr>
-      <w:r>
-        <w:rPr>
-          <w:lang w:val="en-CA" w:eastAsia="en-CA"/>
-        </w:rPr>
-        <w:t xml:space="preserve">MLS </w:t>
-      </w:r>
-      <w:r>
-        <w:rPr>
-          <w:lang w:val="en-CA" w:eastAsia="en-CA"/>
-        </w:rPr>
-        <w:tab/>
-        <w:t>Microwave Limb Sounder</w:t>
-      </w:r>
-    </w:p>
-    <w:p>
-      <w:pPr>
-        <w:ind w:left="1701" w:hanging="1701"/>
-        <w:rPr>
-          <w:lang w:val="en-CA" w:eastAsia="en-CA"/>
-        </w:rPr>
-      </w:pPr>
-      <w:r>
-        <w:rPr>
-          <w:lang w:val="en-CA" w:eastAsia="en-CA"/>
-        </w:rPr>
-        <w:t xml:space="preserve">NASA </w:t>
-      </w:r>
-      <w:r>
-        <w:rPr>
-          <w:lang w:val="en-CA" w:eastAsia="en-CA"/>
-        </w:rPr>
-        <w:tab/>
-        <w:t>National Aeronautics and Space Administration</w:t>
-      </w:r>
-    </w:p>
-    <w:p>
-      <w:pPr>
-        <w:ind w:left="1701" w:hanging="1701"/>
-        <w:rPr>
-          <w:lang w:val="en-CA" w:eastAsia="en-CA"/>
-        </w:rPr>
-      </w:pPr>
-      <w:r>
-        <w:rPr>
-          <w:lang w:val="en-CA" w:eastAsia="en-CA"/>
-        </w:rPr>
-        <w:t xml:space="preserve">NIR </w:t>
-      </w:r>
-      <w:r>
-        <w:rPr>
-          <w:lang w:val="en-CA" w:eastAsia="en-CA"/>
-        </w:rPr>
-        <w:tab/>
-        <w:t>Near InfraRed</w:t>
-      </w:r>
-    </w:p>
-    <w:p>
-      <w:pPr>
-        <w:ind w:left="1701" w:hanging="1701"/>
-        <w:rPr>
-          <w:lang w:val="en-CA" w:eastAsia="en-CA"/>
-        </w:rPr>
-      </w:pPr>
-      <w:r>
-        <w:rPr>
-          <w:lang w:val="en-CA" w:eastAsia="en-CA"/>
-        </w:rPr>
-        <w:t xml:space="preserve">OMPS </w:t>
-      </w:r>
-      <w:r>
-        <w:rPr>
-          <w:lang w:val="en-CA" w:eastAsia="en-CA"/>
-        </w:rPr>
-        <w:tab/>
-        <w:t>Ozone Mapping and Pro_ler Suite</w:t>
-      </w:r>
-    </w:p>
-    <w:p>
-      <w:pPr>
-        <w:ind w:left="1701" w:hanging="1701"/>
-        <w:rPr>
-          <w:lang w:val="en-CA" w:eastAsia="en-CA"/>
-        </w:rPr>
-      </w:pPr>
-      <w:r>
-        <w:rPr>
-          <w:lang w:val="en-CA" w:eastAsia="en-CA"/>
-        </w:rPr>
-        <w:t xml:space="preserve">OSIRIS </w:t>
-      </w:r>
-      <w:r>
-        <w:rPr>
-          <w:lang w:val="en-CA" w:eastAsia="en-CA"/>
-        </w:rPr>
-        <w:tab/>
-        <w:t>Optical Spectrograph and Infra-Red Imaging System</w:t>
-      </w:r>
-    </w:p>
-    <w:p>
-      <w:pPr>
-        <w:ind w:left="1701" w:hanging="1701"/>
-        <w:rPr>
-          <w:lang w:val="en-CA" w:eastAsia="en-CA"/>
-        </w:rPr>
-      </w:pPr>
-      <w:r>
-        <w:rPr>
-          <w:lang w:val="en-CA" w:eastAsia="en-CA"/>
-        </w:rPr>
-        <w:t xml:space="preserve">OPC </w:t>
-      </w:r>
-      <w:r>
-        <w:rPr>
-          <w:lang w:val="en-CA" w:eastAsia="en-CA"/>
-        </w:rPr>
-        <w:tab/>
-        <w:t>Optical Particle Counter</w:t>
-      </w:r>
-    </w:p>
-    <w:p>
-      <w:pPr>
-        <w:ind w:left="1701" w:hanging="1701"/>
-        <w:rPr>
-          <w:lang w:val="en-CA" w:eastAsia="en-CA"/>
-        </w:rPr>
-      </w:pPr>
-      <w:r>
-        <w:rPr>
-          <w:lang w:val="en-CA" w:eastAsia="en-CA"/>
-        </w:rPr>
-        <w:t xml:space="preserve">PPS </w:t>
-      </w:r>
-      <w:r>
-        <w:rPr>
-          <w:lang w:val="en-CA" w:eastAsia="en-CA"/>
-        </w:rPr>
-        <w:tab/>
-        <w:t>Pulse Per Second</w:t>
-      </w:r>
-    </w:p>
-    <w:p>
-      <w:pPr>
-        <w:ind w:left="1701" w:hanging="1701"/>
-        <w:rPr>
-          <w:lang w:val="en-CA" w:eastAsia="en-CA"/>
-        </w:rPr>
-      </w:pPr>
-      <w:r>
-        <w:rPr>
-          <w:lang w:val="en-CA" w:eastAsia="en-CA"/>
-        </w:rPr>
-        <w:t xml:space="preserve">RF </w:t>
-      </w:r>
-      <w:r>
-        <w:rPr>
-          <w:lang w:val="en-CA" w:eastAsia="en-CA"/>
-        </w:rPr>
-        <w:tab/>
-        <w:t>Radio Frequency</w:t>
-      </w:r>
-    </w:p>
-    <w:p>
-      <w:pPr>
-        <w:ind w:left="1701" w:hanging="1701"/>
-        <w:rPr>
-          <w:lang w:val="en-CA" w:eastAsia="en-CA"/>
-        </w:rPr>
-      </w:pPr>
-      <w:r>
-        <w:rPr>
-          <w:lang w:val="en-CA" w:eastAsia="en-CA"/>
-        </w:rPr>
-        <w:t xml:space="preserve">SAGE </w:t>
-      </w:r>
-      <w:r>
-        <w:rPr>
-          <w:lang w:val="en-CA" w:eastAsia="en-CA"/>
-        </w:rPr>
-        <w:tab/>
-        <w:t>Stratospheric Aerosol and Gas Experiments</w:t>
-      </w:r>
-    </w:p>
-    <w:p>
-      <w:pPr>
-        <w:ind w:left="1701" w:hanging="1701"/>
-        <w:rPr>
-          <w:lang w:val="en-CA" w:eastAsia="en-CA"/>
-        </w:rPr>
-      </w:pPr>
-      <w:r>
-        <w:rPr>
-          <w:lang w:val="en-CA" w:eastAsia="en-CA"/>
-        </w:rPr>
-        <w:t xml:space="preserve">SALOMON-N2 </w:t>
-      </w:r>
-      <w:r>
-        <w:rPr>
-          <w:lang w:val="en-CA" w:eastAsia="en-CA"/>
-        </w:rPr>
-        <w:tab/>
-        <w:t>Spectroscopie dAbsorption Lunaire pour lObservation des Minoritaires Ozone et NO</w:t>
-      </w:r>
-      <w:r>
-        <w:rPr>
-          <w:rFonts w:ascii="CMR8" w:hAnsi="CMR8" w:cs="CMR8"/>
-          <w:sz w:val="16"/>
-          <w:szCs w:val="16"/>
-          <w:lang w:val="en-CA" w:eastAsia="en-CA"/>
-        </w:rPr>
         <w:t xml:space="preserve">x </w:t>
       </w:r>
       <w:r>
@@ -717,8 +997,43 @@
           <w:lang w:val="en-CA" w:eastAsia="en-CA"/>
         </w:rPr>
         <w:tab/>
-        <w:t>SCanning Imaging Absorption spectroMeter for Atmospheric CHartographY</w:t>
-      </w:r>
+      </w:r>
+      <w:proofErr w:type="spellStart"/>
+      <w:r>
+        <w:rPr>
+          <w:lang w:val="en-CA" w:eastAsia="en-CA"/>
+        </w:rPr>
+        <w:t>SCanning</w:t>
+      </w:r>
+      <w:proofErr w:type="spellEnd"/>
+      <w:r>
+        <w:rPr>
+          <w:lang w:val="en-CA" w:eastAsia="en-CA"/>
+        </w:rPr>
+        <w:t xml:space="preserve"> Imaging Absorption </w:t>
+      </w:r>
+      <w:proofErr w:type="spellStart"/>
+      <w:r>
+        <w:rPr>
+          <w:lang w:val="en-CA" w:eastAsia="en-CA"/>
+        </w:rPr>
+        <w:t>spectroMeter</w:t>
+      </w:r>
+      <w:proofErr w:type="spellEnd"/>
+      <w:r>
+        <w:rPr>
+          <w:lang w:val="en-CA" w:eastAsia="en-CA"/>
+        </w:rPr>
+        <w:t xml:space="preserve"> for Atmospheric </w:t>
+      </w:r>
+      <w:proofErr w:type="spellStart"/>
+      <w:r>
+        <w:rPr>
+          <w:lang w:val="en-CA" w:eastAsia="en-CA"/>
+        </w:rPr>
+        <w:t>CHartographY</w:t>
+      </w:r>
+      <w:proofErr w:type="spellEnd"/>
     </w:p>
     <w:p>
       <w:pPr>
@@ -914,7 +1229,7 @@
         <w:rStyle w:val="PageNumber"/>
         <w:noProof/>
       </w:rPr>
-      <w:t>xiii</w:t>
+      <w:t>i</w:t>
     </w:r>
     <w:r>
       <w:rPr>

</xml_diff>